<commit_message>
cambios en identificacion-en cola/urgente/showbyfolio
</commit_message>
<xml_diff>
--- a/storage/oficios/ActasHechos1.docx
+++ b/storage/oficios/ActasHechos1.docx
@@ -98,7 +98,7 @@
           <w:sz w:val="18"/>
           <w:szCs w:val="19"/>
         </w:rPr>
-        <w:t>12:28:</w:t>
+        <w:t>11:54:</w:t>
       </w:r>
       <w:r>
         <w:rPr>
@@ -124,7 +124,7 @@
           <w:sz w:val="18"/>
           <w:szCs w:val="19"/>
         </w:rPr>
-        <w:t>lunes 23 de abril del año 2018</w:t>
+        <w:t>martes 24 de abril del año 2018</w:t>
       </w:r>
       <w:r>
         <w:rPr>
@@ -183,7 +183,7 @@
           <w:sz w:val="18"/>
           <w:szCs w:val="19"/>
         </w:rPr>
-        <w:t>CESAR SERRANO CARRION</w:t>
+        <w:t>PAOLA SUAREZ BUENO</w:t>
       </w:r>
       <w:r>
         <w:rPr>
@@ -200,7 +200,7 @@
           <w:sz w:val="18"/>
           <w:szCs w:val="19"/>
         </w:rPr>
-        <w:t>CREDENCIAL DE ELECTOR </w:t>
+        <w:t>INE </w:t>
       </w:r>
       <w:r>
         <w:rPr>
@@ -227,7 +227,7 @@
           <w:sz w:val="18"/>
           <w:szCs w:val="19"/>
         </w:rPr>
-        <w:t>AISDJGMSLFAOISGF84651</w:t>
+        <w:t>468473216546</w:t>
       </w:r>
       <w:r>
         <w:rPr>
@@ -245,7 +245,7 @@
           <w:sz w:val="18"/>
           <w:szCs w:val="19"/>
         </w:rPr>
-        <w:t>EL INSTITUTO FEDERAL ELECTORAL</w:t>
+        <w:t>MI</w:t>
       </w:r>
       <w:r>
         <w:rPr>
@@ -280,7 +280,7 @@
           <w:sz w:val="18"/>
           <w:szCs w:val="19"/>
         </w:rPr>
-        <w:t>CESAR SERRANO CARRION</w:t>
+        <w:t>PAOLA SUAREZ BUENO</w:t>
       </w:r>
       <w:r>
         <w:rPr>
@@ -306,7 +306,7 @@
           <w:sz w:val="18"/>
           <w:szCs w:val="19"/>
         </w:rPr>
-        <w:t>28</w:t>
+        <w:t>24</w:t>
       </w:r>
       <w:r>
         <w:rPr>
@@ -332,7 +332,7 @@
           <w:sz w:val="18"/>
           <w:szCs w:val="19"/>
         </w:rPr>
-        <w:t>24 de agosto del año 1989</w:t>
+        <w:t>23 de febrero del año 1994</w:t>
       </w:r>
       <w:r>
         <w:rPr>
@@ -409,7 +409,7 @@
           <w:sz w:val="18"/>
           <w:szCs w:val="19"/>
         </w:rPr>
-        <w:t>JOSE MANCISIDOR 1</w:t>
+        <w:t>SAKDASJDASDJASKJD 12 interior 12</w:t>
       </w:r>
       <w:r>
         <w:rPr>
@@ -427,7 +427,7 @@
           <w:sz w:val="18"/>
           <w:szCs w:val="19"/>
         </w:rPr>
-        <w:t>ISLETA, C.P.</w:t>
+        <w:t>NIÑOS HEROES, C.P.</w:t>
       </w:r>
       <w:r>
         <w:rPr>
@@ -445,7 +445,7 @@
           <w:sz w:val="18"/>
           <w:szCs w:val="19"/>
         </w:rPr>
-        <w:t>91090</w:t>
+        <w:t>91015</w:t>
       </w:r>
       <w:r>
         <w:rPr>
@@ -488,7 +488,7 @@
           <w:sz w:val="18"/>
           <w:szCs w:val="19"/>
         </w:rPr>
-        <w:t>ANALISTA DE SISTEMAS INFORMÁTICOS</w:t>
+        <w:t>ABOGADO CIVILISTA</w:t>
       </w:r>
       <w:r>
         <w:rPr>
@@ -514,7 +514,7 @@
           <w:sz w:val="18"/>
           <w:szCs w:val="19"/>
         </w:rPr>
-        <w:t>CASADO</w:t>
+        <w:t>CONCUBINATO</w:t>
       </w:r>
       <w:r>
         <w:rPr>
@@ -531,7 +531,7 @@
           <w:sz w:val="18"/>
           <w:szCs w:val="19"/>
         </w:rPr>
-        <w:t>SECUNDARIA INCOMPLETA</w:t>
+        <w:t>POSGRADO COMPLETO</w:t>
       </w:r>
       <w:r>
         <w:rPr>
@@ -564,7 +564,7 @@
           <w:sz w:val="18"/>
           <w:szCs w:val="19"/>
         </w:rPr>
-        <w:t>2281909090</w:t>
+        <w:t>1651432165848</w:t>
       </w:r>
       <w:r>
         <w:rPr>
@@ -599,7 +599,7 @@
           <w:sz w:val="18"/>
           <w:szCs w:val="19"/>
         </w:rPr>
-        <w:t>ME ROBARON MI CARTERA JUNTO CON EL INE</w:t>
+        <w:t>XKCJA,SLCKLA ALSJCAKLNSCÑLASMDNALSCAHSCLAKSDLOASJDKJASLKD</w:t>
       </w:r>
       <w:r>
         <w:rPr>
@@ -760,7 +760,7 @@
           <w:sz w:val="18"/>
           <w:szCs w:val="19"/>
         </w:rPr>
-        <w:t>CESAR SERRANO CARRION</w:t>
+        <w:t>PAOLA SUAREZ BUENO</w:t>
       </w:r>
     </w:p>
     <w:p>
@@ -3633,7 +3633,7 @@
 </file>
 
 <file path=customXml/itemProps1.xml><?xml version="1.0" encoding="utf-8"?>
-<ds:datastoreItem xmlns:ds="http://schemas.openxmlformats.org/officeDocument/2006/customXml" ds:itemID="{7FED5EDB-88EC-4152-A97D-2129DDB16E73}">
+<ds:datastoreItem xmlns:ds="http://schemas.openxmlformats.org/officeDocument/2006/customXml" ds:itemID="{64064635-6125-4FAA-8C3E-1248F91FB4C3}">
   <ds:schemaRefs>
     <ds:schemaRef ds:uri="http://schemas.openxmlformats.org/officeDocument/2006/bibliography"/>
   </ds:schemaRefs>

</xml_diff>